<commit_message>
fix problems with second table
</commit_message>
<xml_diff>
--- a/Datos Beneficiarios.docx
+++ b/Datos Beneficiarios.docx
@@ -256,20 +256,20 @@
           </w:tcPr>
           <w:p>
             <w:r>
+              <w:t>0.0</w:t>
+            </w:r>
+          </w:p>
+        </w:tc>
+        <w:tc>
+          <w:tcPr>
+            <w:tcW w:type="dxa" w:w="2160"/>
+          </w:tcPr>
+          <w:p>
+            <w:r>
               <w:t>nan</w:t>
             </w:r>
           </w:p>
         </w:tc>
-        <w:tc>
-          <w:tcPr>
-            <w:tcW w:type="dxa" w:w="2160"/>
-          </w:tcPr>
-          <w:p>
-            <w:r>
-              <w:t>nan</w:t>
-            </w:r>
-          </w:p>
-        </w:tc>
       </w:tr>
       <w:tr>
         <w:tc>
@@ -322,7 +322,7 @@
           </w:tcPr>
           <w:p>
             <w:r>
-              <w:t>nan</w:t>
+              <w:t>0.0</w:t>
             </w:r>
           </w:p>
         </w:tc>
@@ -366,7 +366,7 @@
           </w:tcPr>
           <w:p>
             <w:r>
-              <w:t>nan</w:t>
+              <w:t>0.0</w:t>
             </w:r>
           </w:p>
         </w:tc>
@@ -404,7 +404,7 @@
           </w:tcPr>
           <w:p>
             <w:r>
-              <w:t>nan</w:t>
+              <w:t>0.0</w:t>
             </w:r>
           </w:p>
         </w:tc>
@@ -1501,20 +1501,20 @@
           </w:tcPr>
           <w:p>
             <w:r>
+              <w:t>0.0</w:t>
+            </w:r>
+          </w:p>
+        </w:tc>
+        <w:tc>
+          <w:tcPr>
+            <w:tcW w:type="dxa" w:w="2160"/>
+          </w:tcPr>
+          <w:p>
+            <w:r>
               <w:t>nan</w:t>
             </w:r>
           </w:p>
         </w:tc>
-        <w:tc>
-          <w:tcPr>
-            <w:tcW w:type="dxa" w:w="2160"/>
-          </w:tcPr>
-          <w:p>
-            <w:r>
-              <w:t>nan</w:t>
-            </w:r>
-          </w:p>
-        </w:tc>
       </w:tr>
       <w:tr>
         <w:tc>
@@ -1649,7 +1649,7 @@
           </w:tcPr>
           <w:p>
             <w:r>
-              <w:t>nan</w:t>
+              <w:t>0.0</w:t>
             </w:r>
           </w:p>
         </w:tc>
@@ -2694,10 +2694,62 @@
           </w:tcPr>
           <w:p>
             <w:r>
+              <w:t>0.0</w:t>
+            </w:r>
+          </w:p>
+        </w:tc>
+        <w:tc>
+          <w:tcPr>
+            <w:tcW w:type="dxa" w:w="2160"/>
+          </w:tcPr>
+          <w:p>
+            <w:r>
+              <w:t>0.0</w:t>
+            </w:r>
+          </w:p>
+        </w:tc>
+        <w:tc>
+          <w:tcPr>
+            <w:tcW w:type="dxa" w:w="2160"/>
+          </w:tcPr>
+          <w:p>
+            <w:r>
               <w:t>nan</w:t>
             </w:r>
           </w:p>
         </w:tc>
+      </w:tr>
+      <w:tr>
+        <w:tc>
+          <w:tcPr>
+            <w:tcW w:type="dxa" w:w="2160"/>
+          </w:tcPr>
+          <w:p>
+            <w:r>
+              <w:t>Aji</w:t>
+            </w:r>
+          </w:p>
+        </w:tc>
+        <w:tc>
+          <w:tcPr>
+            <w:tcW w:type="dxa" w:w="2160"/>
+          </w:tcPr>
+          <w:p>
+            <w:r>
+              <w:t>18</w:t>
+            </w:r>
+          </w:p>
+        </w:tc>
+        <w:tc>
+          <w:tcPr>
+            <w:tcW w:type="dxa" w:w="2160"/>
+          </w:tcPr>
+          <w:p>
+            <w:r>
+              <w:t>0.0</w:t>
+            </w:r>
+          </w:p>
+        </w:tc>
         <w:tc>
           <w:tcPr>
             <w:tcW w:type="dxa" w:w="2160"/>
@@ -2708,25 +2760,83 @@
             </w:r>
           </w:p>
         </w:tc>
-        <w:tc>
-          <w:tcPr>
-            <w:tcW w:type="dxa" w:w="2160"/>
-          </w:tcPr>
-          <w:p>
-            <w:r>
-              <w:t>nan</w:t>
-            </w:r>
-          </w:p>
-        </w:tc>
-      </w:tr>
-      <w:tr>
-        <w:tc>
-          <w:tcPr>
-            <w:tcW w:type="dxa" w:w="2160"/>
-          </w:tcPr>
-          <w:p>
-            <w:r>
-              <w:t>Aji</w:t>
+      </w:tr>
+      <w:tr>
+        <w:tc>
+          <w:tcPr>
+            <w:tcW w:type="dxa" w:w="2160"/>
+          </w:tcPr>
+          <w:p>
+            <w:r>
+              <w:t>Platano</w:t>
+            </w:r>
+          </w:p>
+        </w:tc>
+        <w:tc>
+          <w:tcPr>
+            <w:tcW w:type="dxa" w:w="2160"/>
+          </w:tcPr>
+          <w:p>
+            <w:r>
+              <w:t>200.0</w:t>
+            </w:r>
+          </w:p>
+        </w:tc>
+        <w:tc>
+          <w:tcPr>
+            <w:tcW w:type="dxa" w:w="2160"/>
+          </w:tcPr>
+          <w:p/>
+        </w:tc>
+        <w:tc>
+          <w:tcPr>
+            <w:tcW w:type="dxa" w:w="2160"/>
+          </w:tcPr>
+          <w:p/>
+        </w:tc>
+      </w:tr>
+      <w:tr>
+        <w:tc>
+          <w:tcPr>
+            <w:tcW w:type="dxa" w:w="2160"/>
+          </w:tcPr>
+          <w:p>
+            <w:r>
+              <w:t>Yuca</w:t>
+            </w:r>
+          </w:p>
+        </w:tc>
+        <w:tc>
+          <w:tcPr>
+            <w:tcW w:type="dxa" w:w="2160"/>
+          </w:tcPr>
+          <w:p>
+            <w:r>
+              <w:t>400.0</w:t>
+            </w:r>
+          </w:p>
+        </w:tc>
+        <w:tc>
+          <w:tcPr>
+            <w:tcW w:type="dxa" w:w="2160"/>
+          </w:tcPr>
+          <w:p/>
+        </w:tc>
+        <w:tc>
+          <w:tcPr>
+            <w:tcW w:type="dxa" w:w="2160"/>
+          </w:tcPr>
+          <w:p/>
+        </w:tc>
+      </w:tr>
+      <w:tr>
+        <w:tc>
+          <w:tcPr>
+            <w:tcW w:type="dxa" w:w="2160"/>
+          </w:tcPr>
+          <w:p>
+            <w:r>
+              <w:t>Pepino</w:t>
             </w:r>
           </w:p>
         </w:tc>
@@ -2746,97 +2856,25 @@
           </w:tcPr>
           <w:p>
             <w:r>
-              <w:t>nan</w:t>
-            </w:r>
-          </w:p>
-        </w:tc>
-        <w:tc>
-          <w:tcPr>
-            <w:tcW w:type="dxa" w:w="2160"/>
-          </w:tcPr>
-          <w:p>
-            <w:r>
-              <w:t>nan</w:t>
-            </w:r>
-          </w:p>
-        </w:tc>
-      </w:tr>
-      <w:tr>
-        <w:tc>
-          <w:tcPr>
-            <w:tcW w:type="dxa" w:w="2160"/>
-          </w:tcPr>
-          <w:p>
-            <w:r>
-              <w:t>Platano</w:t>
-            </w:r>
-          </w:p>
-        </w:tc>
-        <w:tc>
-          <w:tcPr>
-            <w:tcW w:type="dxa" w:w="2160"/>
-          </w:tcPr>
-          <w:p>
-            <w:r>
-              <w:t>200.0</w:t>
-            </w:r>
-          </w:p>
-        </w:tc>
-        <w:tc>
-          <w:tcPr>
-            <w:tcW w:type="dxa" w:w="2160"/>
-          </w:tcPr>
-          <w:p/>
-        </w:tc>
-        <w:tc>
-          <w:tcPr>
-            <w:tcW w:type="dxa" w:w="2160"/>
-          </w:tcPr>
-          <w:p/>
-        </w:tc>
-      </w:tr>
-      <w:tr>
-        <w:tc>
-          <w:tcPr>
-            <w:tcW w:type="dxa" w:w="2160"/>
-          </w:tcPr>
-          <w:p>
-            <w:r>
-              <w:t>Yuca</w:t>
-            </w:r>
-          </w:p>
-        </w:tc>
-        <w:tc>
-          <w:tcPr>
-            <w:tcW w:type="dxa" w:w="2160"/>
-          </w:tcPr>
-          <w:p>
-            <w:r>
-              <w:t>400.0</w:t>
-            </w:r>
-          </w:p>
-        </w:tc>
-        <w:tc>
-          <w:tcPr>
-            <w:tcW w:type="dxa" w:w="2160"/>
-          </w:tcPr>
-          <w:p/>
-        </w:tc>
-        <w:tc>
-          <w:tcPr>
-            <w:tcW w:type="dxa" w:w="2160"/>
-          </w:tcPr>
-          <w:p/>
-        </w:tc>
-      </w:tr>
-      <w:tr>
-        <w:tc>
-          <w:tcPr>
-            <w:tcW w:type="dxa" w:w="2160"/>
-          </w:tcPr>
-          <w:p>
-            <w:r>
-              <w:t>Pepino</w:t>
+              <w:t>50.0</w:t>
+            </w:r>
+          </w:p>
+        </w:tc>
+        <w:tc>
+          <w:tcPr>
+            <w:tcW w:type="dxa" w:w="2160"/>
+          </w:tcPr>
+          <w:p/>
+        </w:tc>
+      </w:tr>
+      <w:tr>
+        <w:tc>
+          <w:tcPr>
+            <w:tcW w:type="dxa" w:w="2160"/>
+          </w:tcPr>
+          <w:p>
+            <w:r>
+              <w:t>Tomate</w:t>
             </w:r>
           </w:p>
         </w:tc>
@@ -2856,45 +2894,7 @@
           </w:tcPr>
           <w:p>
             <w:r>
-              <w:t>50.0</w:t>
-            </w:r>
-          </w:p>
-        </w:tc>
-        <w:tc>
-          <w:tcPr>
-            <w:tcW w:type="dxa" w:w="2160"/>
-          </w:tcPr>
-          <w:p/>
-        </w:tc>
-      </w:tr>
-      <w:tr>
-        <w:tc>
-          <w:tcPr>
-            <w:tcW w:type="dxa" w:w="2160"/>
-          </w:tcPr>
-          <w:p>
-            <w:r>
-              <w:t>Tomate</w:t>
-            </w:r>
-          </w:p>
-        </w:tc>
-        <w:tc>
-          <w:tcPr>
-            <w:tcW w:type="dxa" w:w="2160"/>
-          </w:tcPr>
-          <w:p>
-            <w:r>
-              <w:t>18</w:t>
-            </w:r>
-          </w:p>
-        </w:tc>
-        <w:tc>
-          <w:tcPr>
-            <w:tcW w:type="dxa" w:w="2160"/>
-          </w:tcPr>
-          <w:p>
-            <w:r>
-              <w:t>nan</w:t>
+              <w:t>0.0</w:t>
             </w:r>
           </w:p>
         </w:tc>
@@ -3991,20 +3991,20 @@
           </w:tcPr>
           <w:p>
             <w:r>
+              <w:t>0.0</w:t>
+            </w:r>
+          </w:p>
+        </w:tc>
+        <w:tc>
+          <w:tcPr>
+            <w:tcW w:type="dxa" w:w="2160"/>
+          </w:tcPr>
+          <w:p>
+            <w:r>
               <w:t>nan</w:t>
             </w:r>
           </w:p>
         </w:tc>
-        <w:tc>
-          <w:tcPr>
-            <w:tcW w:type="dxa" w:w="2160"/>
-          </w:tcPr>
-          <w:p>
-            <w:r>
-              <w:t>nan</w:t>
-            </w:r>
-          </w:p>
-        </w:tc>
       </w:tr>
       <w:tr>
         <w:tc>
@@ -4023,7 +4023,7 @@
           </w:tcPr>
           <w:p>
             <w:r>
-              <w:t>nan</w:t>
+              <w:t>0.0</w:t>
             </w:r>
           </w:p>
         </w:tc>
@@ -4057,7 +4057,7 @@
           </w:tcPr>
           <w:p>
             <w:r>
-              <w:t>nan</w:t>
+              <w:t>0.0</w:t>
             </w:r>
           </w:p>
         </w:tc>
@@ -4139,7 +4139,7 @@
           </w:tcPr>
           <w:p>
             <w:r>
-              <w:t>nan</w:t>
+              <w:t>0.0</w:t>
             </w:r>
           </w:p>
         </w:tc>
@@ -5236,20 +5236,20 @@
           </w:tcPr>
           <w:p>
             <w:r>
+              <w:t>0.0</w:t>
+            </w:r>
+          </w:p>
+        </w:tc>
+        <w:tc>
+          <w:tcPr>
+            <w:tcW w:type="dxa" w:w="2160"/>
+          </w:tcPr>
+          <w:p>
+            <w:r>
               <w:t>nan</w:t>
             </w:r>
           </w:p>
         </w:tc>
-        <w:tc>
-          <w:tcPr>
-            <w:tcW w:type="dxa" w:w="2160"/>
-          </w:tcPr>
-          <w:p>
-            <w:r>
-              <w:t>nan</w:t>
-            </w:r>
-          </w:p>
-        </w:tc>
       </w:tr>
       <w:tr>
         <w:tc>
@@ -5302,7 +5302,7 @@
           </w:tcPr>
           <w:p>
             <w:r>
-              <w:t>nan</w:t>
+              <w:t>0.0</w:t>
             </w:r>
           </w:p>
         </w:tc>
@@ -5384,7 +5384,7 @@
           </w:tcPr>
           <w:p>
             <w:r>
-              <w:t>nan</w:t>
+              <w:t>0.0</w:t>
             </w:r>
           </w:p>
         </w:tc>
@@ -6481,20 +6481,20 @@
           </w:tcPr>
           <w:p>
             <w:r>
+              <w:t>0.0</w:t>
+            </w:r>
+          </w:p>
+        </w:tc>
+        <w:tc>
+          <w:tcPr>
+            <w:tcW w:type="dxa" w:w="2160"/>
+          </w:tcPr>
+          <w:p>
+            <w:r>
               <w:t>nan</w:t>
             </w:r>
           </w:p>
         </w:tc>
-        <w:tc>
-          <w:tcPr>
-            <w:tcW w:type="dxa" w:w="2160"/>
-          </w:tcPr>
-          <w:p>
-            <w:r>
-              <w:t>nan</w:t>
-            </w:r>
-          </w:p>
-        </w:tc>
       </w:tr>
       <w:tr>
         <w:tc>
@@ -6629,7 +6629,7 @@
           </w:tcPr>
           <w:p>
             <w:r>
-              <w:t>nan</w:t>
+              <w:t>0.0</w:t>
             </w:r>
           </w:p>
         </w:tc>
@@ -7726,20 +7726,20 @@
           </w:tcPr>
           <w:p>
             <w:r>
+              <w:t>0.0</w:t>
+            </w:r>
+          </w:p>
+        </w:tc>
+        <w:tc>
+          <w:tcPr>
+            <w:tcW w:type="dxa" w:w="2160"/>
+          </w:tcPr>
+          <w:p>
+            <w:r>
               <w:t>nan</w:t>
             </w:r>
           </w:p>
         </w:tc>
-        <w:tc>
-          <w:tcPr>
-            <w:tcW w:type="dxa" w:w="2160"/>
-          </w:tcPr>
-          <w:p>
-            <w:r>
-              <w:t>nan</w:t>
-            </w:r>
-          </w:p>
-        </w:tc>
       </w:tr>
       <w:tr>
         <w:tc>
@@ -7836,7 +7836,7 @@
           </w:tcPr>
           <w:p>
             <w:r>
-              <w:t>nan</w:t>
+              <w:t>0.0</w:t>
             </w:r>
           </w:p>
         </w:tc>
@@ -7874,7 +7874,7 @@
           </w:tcPr>
           <w:p>
             <w:r>
-              <w:t>nan</w:t>
+              <w:t>0.0</w:t>
             </w:r>
           </w:p>
         </w:tc>
@@ -8971,20 +8971,20 @@
           </w:tcPr>
           <w:p>
             <w:r>
+              <w:t>0.0</w:t>
+            </w:r>
+          </w:p>
+        </w:tc>
+        <w:tc>
+          <w:tcPr>
+            <w:tcW w:type="dxa" w:w="2160"/>
+          </w:tcPr>
+          <w:p>
+            <w:r>
               <w:t>nan</w:t>
             </w:r>
           </w:p>
         </w:tc>
-        <w:tc>
-          <w:tcPr>
-            <w:tcW w:type="dxa" w:w="2160"/>
-          </w:tcPr>
-          <w:p>
-            <w:r>
-              <w:t>nan</w:t>
-            </w:r>
-          </w:p>
-        </w:tc>
       </w:tr>
       <w:tr>
         <w:tc>
@@ -9119,7 +9119,7 @@
           </w:tcPr>
           <w:p>
             <w:r>
-              <w:t>nan</w:t>
+              <w:t>0.0</w:t>
             </w:r>
           </w:p>
         </w:tc>
@@ -10216,7 +10216,7 @@
           </w:tcPr>
           <w:p>
             <w:r>
-              <w:t>nan</w:t>
+              <w:t>0.0</w:t>
             </w:r>
           </w:p>
         </w:tc>
@@ -11461,20 +11461,20 @@
           </w:tcPr>
           <w:p>
             <w:r>
+              <w:t>0.0</w:t>
+            </w:r>
+          </w:p>
+        </w:tc>
+        <w:tc>
+          <w:tcPr>
+            <w:tcW w:type="dxa" w:w="2160"/>
+          </w:tcPr>
+          <w:p>
+            <w:r>
               <w:t>nan</w:t>
             </w:r>
           </w:p>
         </w:tc>
-        <w:tc>
-          <w:tcPr>
-            <w:tcW w:type="dxa" w:w="2160"/>
-          </w:tcPr>
-          <w:p>
-            <w:r>
-              <w:t>nan</w:t>
-            </w:r>
-          </w:p>
-        </w:tc>
       </w:tr>
       <w:tr>
         <w:tc>
@@ -11609,7 +11609,7 @@
           </w:tcPr>
           <w:p>
             <w:r>
-              <w:t>nan</w:t>
+              <w:t>0.0</w:t>
             </w:r>
           </w:p>
         </w:tc>
@@ -12654,7 +12654,7 @@
           </w:tcPr>
           <w:p>
             <w:r>
-              <w:t>nan</w:t>
+              <w:t>0.0</w:t>
             </w:r>
           </w:p>
         </w:tc>
@@ -13857,30 +13857,30 @@
           </w:tcPr>
           <w:p>
             <w:r>
+              <w:t>0.0</w:t>
+            </w:r>
+          </w:p>
+        </w:tc>
+        <w:tc>
+          <w:tcPr>
+            <w:tcW w:type="dxa" w:w="2160"/>
+          </w:tcPr>
+          <w:p>
+            <w:r>
+              <w:t>0.0</w:t>
+            </w:r>
+          </w:p>
+        </w:tc>
+        <w:tc>
+          <w:tcPr>
+            <w:tcW w:type="dxa" w:w="2160"/>
+          </w:tcPr>
+          <w:p>
+            <w:r>
               <w:t>nan</w:t>
             </w:r>
           </w:p>
         </w:tc>
-        <w:tc>
-          <w:tcPr>
-            <w:tcW w:type="dxa" w:w="2160"/>
-          </w:tcPr>
-          <w:p>
-            <w:r>
-              <w:t>nan</w:t>
-            </w:r>
-          </w:p>
-        </w:tc>
-        <w:tc>
-          <w:tcPr>
-            <w:tcW w:type="dxa" w:w="2160"/>
-          </w:tcPr>
-          <w:p>
-            <w:r>
-              <w:t>nan</w:t>
-            </w:r>
-          </w:p>
-        </w:tc>
       </w:tr>
       <w:tr>
         <w:tc>
@@ -13899,7 +13899,7 @@
           </w:tcPr>
           <w:p>
             <w:r>
-              <w:t>nan</w:t>
+              <w:t>0.0</w:t>
             </w:r>
           </w:p>
         </w:tc>
@@ -15196,7 +15196,7 @@
           </w:tcPr>
           <w:p>
             <w:r>
-              <w:t>nan</w:t>
+              <w:t>0.0</w:t>
             </w:r>
           </w:p>
         </w:tc>
@@ -16389,10 +16389,62 @@
           </w:tcPr>
           <w:p>
             <w:r>
+              <w:t>0.0</w:t>
+            </w:r>
+          </w:p>
+        </w:tc>
+        <w:tc>
+          <w:tcPr>
+            <w:tcW w:type="dxa" w:w="2160"/>
+          </w:tcPr>
+          <w:p>
+            <w:r>
+              <w:t>0.0</w:t>
+            </w:r>
+          </w:p>
+        </w:tc>
+        <w:tc>
+          <w:tcPr>
+            <w:tcW w:type="dxa" w:w="2160"/>
+          </w:tcPr>
+          <w:p>
+            <w:r>
               <w:t>nan</w:t>
             </w:r>
           </w:p>
         </w:tc>
+      </w:tr>
+      <w:tr>
+        <w:tc>
+          <w:tcPr>
+            <w:tcW w:type="dxa" w:w="2160"/>
+          </w:tcPr>
+          <w:p>
+            <w:r>
+              <w:t>Aji</w:t>
+            </w:r>
+          </w:p>
+        </w:tc>
+        <w:tc>
+          <w:tcPr>
+            <w:tcW w:type="dxa" w:w="2160"/>
+          </w:tcPr>
+          <w:p>
+            <w:r>
+              <w:t>18</w:t>
+            </w:r>
+          </w:p>
+        </w:tc>
+        <w:tc>
+          <w:tcPr>
+            <w:tcW w:type="dxa" w:w="2160"/>
+          </w:tcPr>
+          <w:p>
+            <w:r>
+              <w:t>0.0</w:t>
+            </w:r>
+          </w:p>
+        </w:tc>
         <w:tc>
           <w:tcPr>
             <w:tcW w:type="dxa" w:w="2160"/>
@@ -16403,25 +16455,83 @@
             </w:r>
           </w:p>
         </w:tc>
-        <w:tc>
-          <w:tcPr>
-            <w:tcW w:type="dxa" w:w="2160"/>
-          </w:tcPr>
-          <w:p>
-            <w:r>
-              <w:t>nan</w:t>
-            </w:r>
-          </w:p>
-        </w:tc>
-      </w:tr>
-      <w:tr>
-        <w:tc>
-          <w:tcPr>
-            <w:tcW w:type="dxa" w:w="2160"/>
-          </w:tcPr>
-          <w:p>
-            <w:r>
-              <w:t>Aji</w:t>
+      </w:tr>
+      <w:tr>
+        <w:tc>
+          <w:tcPr>
+            <w:tcW w:type="dxa" w:w="2160"/>
+          </w:tcPr>
+          <w:p>
+            <w:r>
+              <w:t>Platano</w:t>
+            </w:r>
+          </w:p>
+        </w:tc>
+        <w:tc>
+          <w:tcPr>
+            <w:tcW w:type="dxa" w:w="2160"/>
+          </w:tcPr>
+          <w:p>
+            <w:r>
+              <w:t>200.0</w:t>
+            </w:r>
+          </w:p>
+        </w:tc>
+        <w:tc>
+          <w:tcPr>
+            <w:tcW w:type="dxa" w:w="2160"/>
+          </w:tcPr>
+          <w:p/>
+        </w:tc>
+        <w:tc>
+          <w:tcPr>
+            <w:tcW w:type="dxa" w:w="2160"/>
+          </w:tcPr>
+          <w:p/>
+        </w:tc>
+      </w:tr>
+      <w:tr>
+        <w:tc>
+          <w:tcPr>
+            <w:tcW w:type="dxa" w:w="2160"/>
+          </w:tcPr>
+          <w:p>
+            <w:r>
+              <w:t>Yuca</w:t>
+            </w:r>
+          </w:p>
+        </w:tc>
+        <w:tc>
+          <w:tcPr>
+            <w:tcW w:type="dxa" w:w="2160"/>
+          </w:tcPr>
+          <w:p>
+            <w:r>
+              <w:t>400.0</w:t>
+            </w:r>
+          </w:p>
+        </w:tc>
+        <w:tc>
+          <w:tcPr>
+            <w:tcW w:type="dxa" w:w="2160"/>
+          </w:tcPr>
+          <w:p/>
+        </w:tc>
+        <w:tc>
+          <w:tcPr>
+            <w:tcW w:type="dxa" w:w="2160"/>
+          </w:tcPr>
+          <w:p/>
+        </w:tc>
+      </w:tr>
+      <w:tr>
+        <w:tc>
+          <w:tcPr>
+            <w:tcW w:type="dxa" w:w="2160"/>
+          </w:tcPr>
+          <w:p>
+            <w:r>
+              <w:t>Pepino</w:t>
             </w:r>
           </w:p>
         </w:tc>
@@ -16441,97 +16551,25 @@
           </w:tcPr>
           <w:p>
             <w:r>
-              <w:t>nan</w:t>
-            </w:r>
-          </w:p>
-        </w:tc>
-        <w:tc>
-          <w:tcPr>
-            <w:tcW w:type="dxa" w:w="2160"/>
-          </w:tcPr>
-          <w:p>
-            <w:r>
-              <w:t>nan</w:t>
-            </w:r>
-          </w:p>
-        </w:tc>
-      </w:tr>
-      <w:tr>
-        <w:tc>
-          <w:tcPr>
-            <w:tcW w:type="dxa" w:w="2160"/>
-          </w:tcPr>
-          <w:p>
-            <w:r>
-              <w:t>Platano</w:t>
-            </w:r>
-          </w:p>
-        </w:tc>
-        <w:tc>
-          <w:tcPr>
-            <w:tcW w:type="dxa" w:w="2160"/>
-          </w:tcPr>
-          <w:p>
-            <w:r>
-              <w:t>200.0</w:t>
-            </w:r>
-          </w:p>
-        </w:tc>
-        <w:tc>
-          <w:tcPr>
-            <w:tcW w:type="dxa" w:w="2160"/>
-          </w:tcPr>
-          <w:p/>
-        </w:tc>
-        <w:tc>
-          <w:tcPr>
-            <w:tcW w:type="dxa" w:w="2160"/>
-          </w:tcPr>
-          <w:p/>
-        </w:tc>
-      </w:tr>
-      <w:tr>
-        <w:tc>
-          <w:tcPr>
-            <w:tcW w:type="dxa" w:w="2160"/>
-          </w:tcPr>
-          <w:p>
-            <w:r>
-              <w:t>Yuca</w:t>
-            </w:r>
-          </w:p>
-        </w:tc>
-        <w:tc>
-          <w:tcPr>
-            <w:tcW w:type="dxa" w:w="2160"/>
-          </w:tcPr>
-          <w:p>
-            <w:r>
-              <w:t>400.0</w:t>
-            </w:r>
-          </w:p>
-        </w:tc>
-        <w:tc>
-          <w:tcPr>
-            <w:tcW w:type="dxa" w:w="2160"/>
-          </w:tcPr>
-          <w:p/>
-        </w:tc>
-        <w:tc>
-          <w:tcPr>
-            <w:tcW w:type="dxa" w:w="2160"/>
-          </w:tcPr>
-          <w:p/>
-        </w:tc>
-      </w:tr>
-      <w:tr>
-        <w:tc>
-          <w:tcPr>
-            <w:tcW w:type="dxa" w:w="2160"/>
-          </w:tcPr>
-          <w:p>
-            <w:r>
-              <w:t>Pepino</w:t>
+              <w:t>25.0</w:t>
+            </w:r>
+          </w:p>
+        </w:tc>
+        <w:tc>
+          <w:tcPr>
+            <w:tcW w:type="dxa" w:w="2160"/>
+          </w:tcPr>
+          <w:p/>
+        </w:tc>
+      </w:tr>
+      <w:tr>
+        <w:tc>
+          <w:tcPr>
+            <w:tcW w:type="dxa" w:w="2160"/>
+          </w:tcPr>
+          <w:p>
+            <w:r>
+              <w:t>Tomate</w:t>
             </w:r>
           </w:p>
         </w:tc>
@@ -16551,45 +16589,7 @@
           </w:tcPr>
           <w:p>
             <w:r>
-              <w:t>25.0</w:t>
-            </w:r>
-          </w:p>
-        </w:tc>
-        <w:tc>
-          <w:tcPr>
-            <w:tcW w:type="dxa" w:w="2160"/>
-          </w:tcPr>
-          <w:p/>
-        </w:tc>
-      </w:tr>
-      <w:tr>
-        <w:tc>
-          <w:tcPr>
-            <w:tcW w:type="dxa" w:w="2160"/>
-          </w:tcPr>
-          <w:p>
-            <w:r>
-              <w:t>Tomate</w:t>
-            </w:r>
-          </w:p>
-        </w:tc>
-        <w:tc>
-          <w:tcPr>
-            <w:tcW w:type="dxa" w:w="2160"/>
-          </w:tcPr>
-          <w:p>
-            <w:r>
-              <w:t>18</w:t>
-            </w:r>
-          </w:p>
-        </w:tc>
-        <w:tc>
-          <w:tcPr>
-            <w:tcW w:type="dxa" w:w="2160"/>
-          </w:tcPr>
-          <w:p>
-            <w:r>
-              <w:t>nan</w:t>
+              <w:t>0.0</w:t>
             </w:r>
           </w:p>
         </w:tc>
@@ -17592,7 +17592,7 @@
           </w:tcPr>
           <w:p>
             <w:r>
-              <w:t>nan</w:t>
+              <w:t>0.0</w:t>
             </w:r>
           </w:p>
         </w:tc>
@@ -18931,20 +18931,20 @@
           </w:tcPr>
           <w:p>
             <w:r>
+              <w:t>0.0</w:t>
+            </w:r>
+          </w:p>
+        </w:tc>
+        <w:tc>
+          <w:tcPr>
+            <w:tcW w:type="dxa" w:w="2160"/>
+          </w:tcPr>
+          <w:p>
+            <w:r>
               <w:t>nan</w:t>
             </w:r>
           </w:p>
         </w:tc>
-        <w:tc>
-          <w:tcPr>
-            <w:tcW w:type="dxa" w:w="2160"/>
-          </w:tcPr>
-          <w:p>
-            <w:r>
-              <w:t>nan</w:t>
-            </w:r>
-          </w:p>
-        </w:tc>
       </w:tr>
       <w:tr>
         <w:tc>
@@ -19079,7 +19079,7 @@
           </w:tcPr>
           <w:p>
             <w:r>
-              <w:t>nan</w:t>
+              <w:t>0.0</w:t>
             </w:r>
           </w:p>
         </w:tc>
@@ -20134,7 +20134,7 @@
           </w:tcPr>
           <w:p>
             <w:r>
-              <w:t>nan</w:t>
+              <w:t>0.0</w:t>
             </w:r>
           </w:p>
         </w:tc>
@@ -21421,20 +21421,20 @@
           </w:tcPr>
           <w:p>
             <w:r>
+              <w:t>0.0</w:t>
+            </w:r>
+          </w:p>
+        </w:tc>
+        <w:tc>
+          <w:tcPr>
+            <w:tcW w:type="dxa" w:w="2160"/>
+          </w:tcPr>
+          <w:p>
+            <w:r>
               <w:t>nan</w:t>
             </w:r>
           </w:p>
         </w:tc>
-        <w:tc>
-          <w:tcPr>
-            <w:tcW w:type="dxa" w:w="2160"/>
-          </w:tcPr>
-          <w:p>
-            <w:r>
-              <w:t>nan</w:t>
-            </w:r>
-          </w:p>
-        </w:tc>
       </w:tr>
       <w:tr>
         <w:tc>
@@ -21531,7 +21531,7 @@
           </w:tcPr>
           <w:p>
             <w:r>
-              <w:t>nan</w:t>
+              <w:t>0.0</w:t>
             </w:r>
           </w:p>
         </w:tc>
@@ -21569,7 +21569,7 @@
           </w:tcPr>
           <w:p>
             <w:r>
-              <w:t>nan</w:t>
+              <w:t>0.0</w:t>
             </w:r>
           </w:p>
         </w:tc>
@@ -22572,17 +22572,101 @@
           </w:tcPr>
           <w:p>
             <w:r>
+              <w:t>0.0</w:t>
+            </w:r>
+          </w:p>
+        </w:tc>
+        <w:tc>
+          <w:tcPr>
+            <w:tcW w:type="dxa" w:w="2160"/>
+          </w:tcPr>
+          <w:p>
+            <w:r>
+              <w:t>1000.0</w:t>
+            </w:r>
+          </w:p>
+        </w:tc>
+        <w:tc>
+          <w:tcPr>
+            <w:tcW w:type="dxa" w:w="2160"/>
+          </w:tcPr>
+          <w:p>
+            <w:r>
               <w:t>nan</w:t>
             </w:r>
           </w:p>
         </w:tc>
-        <w:tc>
-          <w:tcPr>
-            <w:tcW w:type="dxa" w:w="2160"/>
-          </w:tcPr>
-          <w:p>
-            <w:r>
-              <w:t>1000.0</w:t>
+      </w:tr>
+      <w:tr>
+        <w:tc>
+          <w:tcPr>
+            <w:tcW w:type="dxa" w:w="2160"/>
+          </w:tcPr>
+          <w:p>
+            <w:r>
+              <w:t>Frijoles</w:t>
+            </w:r>
+          </w:p>
+        </w:tc>
+        <w:tc>
+          <w:tcPr>
+            <w:tcW w:type="dxa" w:w="2160"/>
+          </w:tcPr>
+          <w:p>
+            <w:r>
+              <w:t>800.0</w:t>
+            </w:r>
+          </w:p>
+        </w:tc>
+        <w:tc>
+          <w:tcPr>
+            <w:tcW w:type="dxa" w:w="2160"/>
+          </w:tcPr>
+          <w:p>
+            <w:r>
+              <w:t>10.0</w:t>
+            </w:r>
+          </w:p>
+        </w:tc>
+        <w:tc>
+          <w:tcPr>
+            <w:tcW w:type="dxa" w:w="2160"/>
+          </w:tcPr>
+          <w:p>
+            <w:r>
+              <w:t>0.0125</w:t>
+            </w:r>
+          </w:p>
+        </w:tc>
+      </w:tr>
+      <w:tr>
+        <w:tc>
+          <w:tcPr>
+            <w:tcW w:type="dxa" w:w="2160"/>
+          </w:tcPr>
+          <w:p>
+            <w:r>
+              <w:t>Aji</w:t>
+            </w:r>
+          </w:p>
+        </w:tc>
+        <w:tc>
+          <w:tcPr>
+            <w:tcW w:type="dxa" w:w="2160"/>
+          </w:tcPr>
+          <w:p>
+            <w:r>
+              <w:t>18</w:t>
+            </w:r>
+          </w:p>
+        </w:tc>
+        <w:tc>
+          <w:tcPr>
+            <w:tcW w:type="dxa" w:w="2160"/>
+          </w:tcPr>
+          <w:p>
+            <w:r>
+              <w:t>0.0</w:t>
             </w:r>
           </w:p>
         </w:tc>
@@ -22604,7 +22688,41 @@
           </w:tcPr>
           <w:p>
             <w:r>
-              <w:t>Frijoles</w:t>
+              <w:t>Platano</w:t>
+            </w:r>
+          </w:p>
+        </w:tc>
+        <w:tc>
+          <w:tcPr>
+            <w:tcW w:type="dxa" w:w="2160"/>
+          </w:tcPr>
+          <w:p>
+            <w:r>
+              <w:t>400.0</w:t>
+            </w:r>
+          </w:p>
+        </w:tc>
+        <w:tc>
+          <w:tcPr>
+            <w:tcW w:type="dxa" w:w="2160"/>
+          </w:tcPr>
+          <w:p/>
+        </w:tc>
+        <w:tc>
+          <w:tcPr>
+            <w:tcW w:type="dxa" w:w="2160"/>
+          </w:tcPr>
+          <w:p/>
+        </w:tc>
+      </w:tr>
+      <w:tr>
+        <w:tc>
+          <w:tcPr>
+            <w:tcW w:type="dxa" w:w="2160"/>
+          </w:tcPr>
+          <w:p>
+            <w:r>
+              <w:t>Yuca</w:t>
             </w:r>
           </w:p>
         </w:tc>
@@ -22622,31 +22740,23 @@
           <w:tcPr>
             <w:tcW w:type="dxa" w:w="2160"/>
           </w:tcPr>
-          <w:p>
-            <w:r>
-              <w:t>10.0</w:t>
-            </w:r>
-          </w:p>
-        </w:tc>
-        <w:tc>
-          <w:tcPr>
-            <w:tcW w:type="dxa" w:w="2160"/>
-          </w:tcPr>
-          <w:p>
-            <w:r>
-              <w:t>0.0125</w:t>
-            </w:r>
-          </w:p>
-        </w:tc>
-      </w:tr>
-      <w:tr>
-        <w:tc>
-          <w:tcPr>
-            <w:tcW w:type="dxa" w:w="2160"/>
-          </w:tcPr>
-          <w:p>
-            <w:r>
-              <w:t>Aji</w:t>
+          <w:p/>
+        </w:tc>
+        <w:tc>
+          <w:tcPr>
+            <w:tcW w:type="dxa" w:w="2160"/>
+          </w:tcPr>
+          <w:p/>
+        </w:tc>
+      </w:tr>
+      <w:tr>
+        <w:tc>
+          <w:tcPr>
+            <w:tcW w:type="dxa" w:w="2160"/>
+          </w:tcPr>
+          <w:p>
+            <w:r>
+              <w:t>Pepino</w:t>
             </w:r>
           </w:p>
         </w:tc>
@@ -22666,97 +22776,25 @@
           </w:tcPr>
           <w:p>
             <w:r>
-              <w:t>nan</w:t>
-            </w:r>
-          </w:p>
-        </w:tc>
-        <w:tc>
-          <w:tcPr>
-            <w:tcW w:type="dxa" w:w="2160"/>
-          </w:tcPr>
-          <w:p>
-            <w:r>
-              <w:t>nan</w:t>
-            </w:r>
-          </w:p>
-        </w:tc>
-      </w:tr>
-      <w:tr>
-        <w:tc>
-          <w:tcPr>
-            <w:tcW w:type="dxa" w:w="2160"/>
-          </w:tcPr>
-          <w:p>
-            <w:r>
-              <w:t>Platano</w:t>
-            </w:r>
-          </w:p>
-        </w:tc>
-        <w:tc>
-          <w:tcPr>
-            <w:tcW w:type="dxa" w:w="2160"/>
-          </w:tcPr>
-          <w:p>
-            <w:r>
-              <w:t>400.0</w:t>
-            </w:r>
-          </w:p>
-        </w:tc>
-        <w:tc>
-          <w:tcPr>
-            <w:tcW w:type="dxa" w:w="2160"/>
-          </w:tcPr>
-          <w:p/>
-        </w:tc>
-        <w:tc>
-          <w:tcPr>
-            <w:tcW w:type="dxa" w:w="2160"/>
-          </w:tcPr>
-          <w:p/>
-        </w:tc>
-      </w:tr>
-      <w:tr>
-        <w:tc>
-          <w:tcPr>
-            <w:tcW w:type="dxa" w:w="2160"/>
-          </w:tcPr>
-          <w:p>
-            <w:r>
-              <w:t>Yuca</w:t>
-            </w:r>
-          </w:p>
-        </w:tc>
-        <w:tc>
-          <w:tcPr>
-            <w:tcW w:type="dxa" w:w="2160"/>
-          </w:tcPr>
-          <w:p>
-            <w:r>
-              <w:t>800.0</w:t>
-            </w:r>
-          </w:p>
-        </w:tc>
-        <w:tc>
-          <w:tcPr>
-            <w:tcW w:type="dxa" w:w="2160"/>
-          </w:tcPr>
-          <w:p/>
-        </w:tc>
-        <w:tc>
-          <w:tcPr>
-            <w:tcW w:type="dxa" w:w="2160"/>
-          </w:tcPr>
-          <w:p/>
-        </w:tc>
-      </w:tr>
-      <w:tr>
-        <w:tc>
-          <w:tcPr>
-            <w:tcW w:type="dxa" w:w="2160"/>
-          </w:tcPr>
-          <w:p>
-            <w:r>
-              <w:t>Pepino</w:t>
+              <w:t>0.0</w:t>
+            </w:r>
+          </w:p>
+        </w:tc>
+        <w:tc>
+          <w:tcPr>
+            <w:tcW w:type="dxa" w:w="2160"/>
+          </w:tcPr>
+          <w:p/>
+        </w:tc>
+      </w:tr>
+      <w:tr>
+        <w:tc>
+          <w:tcPr>
+            <w:tcW w:type="dxa" w:w="2160"/>
+          </w:tcPr>
+          <w:p>
+            <w:r>
+              <w:t>Tomate</w:t>
             </w:r>
           </w:p>
         </w:tc>
@@ -22776,45 +22814,7 @@
           </w:tcPr>
           <w:p>
             <w:r>
-              <w:t>nan</w:t>
-            </w:r>
-          </w:p>
-        </w:tc>
-        <w:tc>
-          <w:tcPr>
-            <w:tcW w:type="dxa" w:w="2160"/>
-          </w:tcPr>
-          <w:p/>
-        </w:tc>
-      </w:tr>
-      <w:tr>
-        <w:tc>
-          <w:tcPr>
-            <w:tcW w:type="dxa" w:w="2160"/>
-          </w:tcPr>
-          <w:p>
-            <w:r>
-              <w:t>Tomate</w:t>
-            </w:r>
-          </w:p>
-        </w:tc>
-        <w:tc>
-          <w:tcPr>
-            <w:tcW w:type="dxa" w:w="2160"/>
-          </w:tcPr>
-          <w:p>
-            <w:r>
-              <w:t>18</w:t>
-            </w:r>
-          </w:p>
-        </w:tc>
-        <w:tc>
-          <w:tcPr>
-            <w:tcW w:type="dxa" w:w="2160"/>
-          </w:tcPr>
-          <w:p>
-            <w:r>
-              <w:t>nan</w:t>
+              <w:t>0.0</w:t>
             </w:r>
           </w:p>
         </w:tc>
@@ -23817,30 +23817,30 @@
           </w:tcPr>
           <w:p>
             <w:r>
+              <w:t>0.0</w:t>
+            </w:r>
+          </w:p>
+        </w:tc>
+        <w:tc>
+          <w:tcPr>
+            <w:tcW w:type="dxa" w:w="2160"/>
+          </w:tcPr>
+          <w:p>
+            <w:r>
+              <w:t>200.0</w:t>
+            </w:r>
+          </w:p>
+        </w:tc>
+        <w:tc>
+          <w:tcPr>
+            <w:tcW w:type="dxa" w:w="2160"/>
+          </w:tcPr>
+          <w:p>
+            <w:r>
               <w:t>nan</w:t>
             </w:r>
           </w:p>
         </w:tc>
-        <w:tc>
-          <w:tcPr>
-            <w:tcW w:type="dxa" w:w="2160"/>
-          </w:tcPr>
-          <w:p>
-            <w:r>
-              <w:t>200.0</w:t>
-            </w:r>
-          </w:p>
-        </w:tc>
-        <w:tc>
-          <w:tcPr>
-            <w:tcW w:type="dxa" w:w="2160"/>
-          </w:tcPr>
-          <w:p>
-            <w:r>
-              <w:t>nan</w:t>
-            </w:r>
-          </w:p>
-        </w:tc>
       </w:tr>
       <w:tr>
         <w:tc>
@@ -23911,7 +23911,7 @@
           </w:tcPr>
           <w:p>
             <w:r>
-              <w:t>nan</w:t>
+              <w:t>0.0</w:t>
             </w:r>
           </w:p>
         </w:tc>
@@ -25062,17 +25062,101 @@
           </w:tcPr>
           <w:p>
             <w:r>
+              <w:t>0.0</w:t>
+            </w:r>
+          </w:p>
+        </w:tc>
+        <w:tc>
+          <w:tcPr>
+            <w:tcW w:type="dxa" w:w="2160"/>
+          </w:tcPr>
+          <w:p>
+            <w:r>
+              <w:t>500.0</w:t>
+            </w:r>
+          </w:p>
+        </w:tc>
+        <w:tc>
+          <w:tcPr>
+            <w:tcW w:type="dxa" w:w="2160"/>
+          </w:tcPr>
+          <w:p>
+            <w:r>
               <w:t>nan</w:t>
             </w:r>
           </w:p>
         </w:tc>
-        <w:tc>
-          <w:tcPr>
-            <w:tcW w:type="dxa" w:w="2160"/>
-          </w:tcPr>
-          <w:p>
-            <w:r>
-              <w:t>500.0</w:t>
+      </w:tr>
+      <w:tr>
+        <w:tc>
+          <w:tcPr>
+            <w:tcW w:type="dxa" w:w="2160"/>
+          </w:tcPr>
+          <w:p>
+            <w:r>
+              <w:t>Frijoles</w:t>
+            </w:r>
+          </w:p>
+        </w:tc>
+        <w:tc>
+          <w:tcPr>
+            <w:tcW w:type="dxa" w:w="2160"/>
+          </w:tcPr>
+          <w:p>
+            <w:r>
+              <w:t>900.0</w:t>
+            </w:r>
+          </w:p>
+        </w:tc>
+        <w:tc>
+          <w:tcPr>
+            <w:tcW w:type="dxa" w:w="2160"/>
+          </w:tcPr>
+          <w:p>
+            <w:r>
+              <w:t>10.0</w:t>
+            </w:r>
+          </w:p>
+        </w:tc>
+        <w:tc>
+          <w:tcPr>
+            <w:tcW w:type="dxa" w:w="2160"/>
+          </w:tcPr>
+          <w:p>
+            <w:r>
+              <w:t>0.0111</w:t>
+            </w:r>
+          </w:p>
+        </w:tc>
+      </w:tr>
+      <w:tr>
+        <w:tc>
+          <w:tcPr>
+            <w:tcW w:type="dxa" w:w="2160"/>
+          </w:tcPr>
+          <w:p>
+            <w:r>
+              <w:t>Aji</w:t>
+            </w:r>
+          </w:p>
+        </w:tc>
+        <w:tc>
+          <w:tcPr>
+            <w:tcW w:type="dxa" w:w="2160"/>
+          </w:tcPr>
+          <w:p>
+            <w:r>
+              <w:t>18</w:t>
+            </w:r>
+          </w:p>
+        </w:tc>
+        <w:tc>
+          <w:tcPr>
+            <w:tcW w:type="dxa" w:w="2160"/>
+          </w:tcPr>
+          <w:p>
+            <w:r>
+              <w:t>0.0</w:t>
             </w:r>
           </w:p>
         </w:tc>
@@ -25094,49 +25178,75 @@
           </w:tcPr>
           <w:p>
             <w:r>
-              <w:t>Frijoles</w:t>
-            </w:r>
-          </w:p>
-        </w:tc>
-        <w:tc>
-          <w:tcPr>
-            <w:tcW w:type="dxa" w:w="2160"/>
-          </w:tcPr>
-          <w:p>
-            <w:r>
-              <w:t>900.0</w:t>
-            </w:r>
-          </w:p>
-        </w:tc>
-        <w:tc>
-          <w:tcPr>
-            <w:tcW w:type="dxa" w:w="2160"/>
-          </w:tcPr>
-          <w:p>
-            <w:r>
-              <w:t>10.0</w:t>
-            </w:r>
-          </w:p>
-        </w:tc>
-        <w:tc>
-          <w:tcPr>
-            <w:tcW w:type="dxa" w:w="2160"/>
-          </w:tcPr>
-          <w:p>
-            <w:r>
-              <w:t>0.0111</w:t>
-            </w:r>
-          </w:p>
-        </w:tc>
-      </w:tr>
-      <w:tr>
-        <w:tc>
-          <w:tcPr>
-            <w:tcW w:type="dxa" w:w="2160"/>
-          </w:tcPr>
-          <w:p>
-            <w:r>
-              <w:t>Aji</w:t>
+              <w:t>Platano</w:t>
+            </w:r>
+          </w:p>
+        </w:tc>
+        <w:tc>
+          <w:tcPr>
+            <w:tcW w:type="dxa" w:w="2160"/>
+          </w:tcPr>
+          <w:p>
+            <w:r>
+              <w:t>200.0</w:t>
+            </w:r>
+          </w:p>
+        </w:tc>
+        <w:tc>
+          <w:tcPr>
+            <w:tcW w:type="dxa" w:w="2160"/>
+          </w:tcPr>
+          <w:p/>
+        </w:tc>
+        <w:tc>
+          <w:tcPr>
+            <w:tcW w:type="dxa" w:w="2160"/>
+          </w:tcPr>
+          <w:p/>
+        </w:tc>
+      </w:tr>
+      <w:tr>
+        <w:tc>
+          <w:tcPr>
+            <w:tcW w:type="dxa" w:w="2160"/>
+          </w:tcPr>
+          <w:p>
+            <w:r>
+              <w:t>Yuca</w:t>
+            </w:r>
+          </w:p>
+        </w:tc>
+        <w:tc>
+          <w:tcPr>
+            <w:tcW w:type="dxa" w:w="2160"/>
+          </w:tcPr>
+          <w:p>
+            <w:r>
+              <w:t>400.0</w:t>
+            </w:r>
+          </w:p>
+        </w:tc>
+        <w:tc>
+          <w:tcPr>
+            <w:tcW w:type="dxa" w:w="2160"/>
+          </w:tcPr>
+          <w:p/>
+        </w:tc>
+        <w:tc>
+          <w:tcPr>
+            <w:tcW w:type="dxa" w:w="2160"/>
+          </w:tcPr>
+          <w:p/>
+        </w:tc>
+      </w:tr>
+      <w:tr>
+        <w:tc>
+          <w:tcPr>
+            <w:tcW w:type="dxa" w:w="2160"/>
+          </w:tcPr>
+          <w:p>
+            <w:r>
+              <w:t>Pepino</w:t>
             </w:r>
           </w:p>
         </w:tc>
@@ -25156,97 +25266,25 @@
           </w:tcPr>
           <w:p>
             <w:r>
-              <w:t>nan</w:t>
-            </w:r>
-          </w:p>
-        </w:tc>
-        <w:tc>
-          <w:tcPr>
-            <w:tcW w:type="dxa" w:w="2160"/>
-          </w:tcPr>
-          <w:p>
-            <w:r>
-              <w:t>nan</w:t>
-            </w:r>
-          </w:p>
-        </w:tc>
-      </w:tr>
-      <w:tr>
-        <w:tc>
-          <w:tcPr>
-            <w:tcW w:type="dxa" w:w="2160"/>
-          </w:tcPr>
-          <w:p>
-            <w:r>
-              <w:t>Platano</w:t>
-            </w:r>
-          </w:p>
-        </w:tc>
-        <w:tc>
-          <w:tcPr>
-            <w:tcW w:type="dxa" w:w="2160"/>
-          </w:tcPr>
-          <w:p>
-            <w:r>
-              <w:t>200.0</w:t>
-            </w:r>
-          </w:p>
-        </w:tc>
-        <w:tc>
-          <w:tcPr>
-            <w:tcW w:type="dxa" w:w="2160"/>
-          </w:tcPr>
-          <w:p/>
-        </w:tc>
-        <w:tc>
-          <w:tcPr>
-            <w:tcW w:type="dxa" w:w="2160"/>
-          </w:tcPr>
-          <w:p/>
-        </w:tc>
-      </w:tr>
-      <w:tr>
-        <w:tc>
-          <w:tcPr>
-            <w:tcW w:type="dxa" w:w="2160"/>
-          </w:tcPr>
-          <w:p>
-            <w:r>
-              <w:t>Yuca</w:t>
-            </w:r>
-          </w:p>
-        </w:tc>
-        <w:tc>
-          <w:tcPr>
-            <w:tcW w:type="dxa" w:w="2160"/>
-          </w:tcPr>
-          <w:p>
-            <w:r>
-              <w:t>400.0</w:t>
-            </w:r>
-          </w:p>
-        </w:tc>
-        <w:tc>
-          <w:tcPr>
-            <w:tcW w:type="dxa" w:w="2160"/>
-          </w:tcPr>
-          <w:p/>
-        </w:tc>
-        <w:tc>
-          <w:tcPr>
-            <w:tcW w:type="dxa" w:w="2160"/>
-          </w:tcPr>
-          <w:p/>
-        </w:tc>
-      </w:tr>
-      <w:tr>
-        <w:tc>
-          <w:tcPr>
-            <w:tcW w:type="dxa" w:w="2160"/>
-          </w:tcPr>
-          <w:p>
-            <w:r>
-              <w:t>Pepino</w:t>
+              <w:t>100.0</w:t>
+            </w:r>
+          </w:p>
+        </w:tc>
+        <w:tc>
+          <w:tcPr>
+            <w:tcW w:type="dxa" w:w="2160"/>
+          </w:tcPr>
+          <w:p/>
+        </w:tc>
+      </w:tr>
+      <w:tr>
+        <w:tc>
+          <w:tcPr>
+            <w:tcW w:type="dxa" w:w="2160"/>
+          </w:tcPr>
+          <w:p>
+            <w:r>
+              <w:t>Tomate</w:t>
             </w:r>
           </w:p>
         </w:tc>
@@ -25266,45 +25304,7 @@
           </w:tcPr>
           <w:p>
             <w:r>
-              <w:t>100.0</w:t>
-            </w:r>
-          </w:p>
-        </w:tc>
-        <w:tc>
-          <w:tcPr>
-            <w:tcW w:type="dxa" w:w="2160"/>
-          </w:tcPr>
-          <w:p/>
-        </w:tc>
-      </w:tr>
-      <w:tr>
-        <w:tc>
-          <w:tcPr>
-            <w:tcW w:type="dxa" w:w="2160"/>
-          </w:tcPr>
-          <w:p>
-            <w:r>
-              <w:t>Tomate</w:t>
-            </w:r>
-          </w:p>
-        </w:tc>
-        <w:tc>
-          <w:tcPr>
-            <w:tcW w:type="dxa" w:w="2160"/>
-          </w:tcPr>
-          <w:p>
-            <w:r>
-              <w:t>18</w:t>
-            </w:r>
-          </w:p>
-        </w:tc>
-        <w:tc>
-          <w:tcPr>
-            <w:tcW w:type="dxa" w:w="2160"/>
-          </w:tcPr>
-          <w:p>
-            <w:r>
-              <w:t>nan</w:t>
+              <w:t>0.0</w:t>
             </w:r>
           </w:p>
         </w:tc>
@@ -26307,10 +26307,104 @@
           </w:tcPr>
           <w:p>
             <w:r>
+              <w:t>0.0</w:t>
+            </w:r>
+          </w:p>
+        </w:tc>
+        <w:tc>
+          <w:tcPr>
+            <w:tcW w:type="dxa" w:w="2160"/>
+          </w:tcPr>
+          <w:p>
+            <w:r>
+              <w:t>0.0</w:t>
+            </w:r>
+          </w:p>
+        </w:tc>
+        <w:tc>
+          <w:tcPr>
+            <w:tcW w:type="dxa" w:w="2160"/>
+          </w:tcPr>
+          <w:p>
+            <w:r>
               <w:t>nan</w:t>
             </w:r>
           </w:p>
         </w:tc>
+      </w:tr>
+      <w:tr>
+        <w:tc>
+          <w:tcPr>
+            <w:tcW w:type="dxa" w:w="2160"/>
+          </w:tcPr>
+          <w:p>
+            <w:r>
+              <w:t>Frijoles</w:t>
+            </w:r>
+          </w:p>
+        </w:tc>
+        <w:tc>
+          <w:tcPr>
+            <w:tcW w:type="dxa" w:w="2160"/>
+          </w:tcPr>
+          <w:p>
+            <w:r>
+              <w:t>2000.0</w:t>
+            </w:r>
+          </w:p>
+        </w:tc>
+        <w:tc>
+          <w:tcPr>
+            <w:tcW w:type="dxa" w:w="2160"/>
+          </w:tcPr>
+          <w:p>
+            <w:r>
+              <w:t>30.0</w:t>
+            </w:r>
+          </w:p>
+        </w:tc>
+        <w:tc>
+          <w:tcPr>
+            <w:tcW w:type="dxa" w:w="2160"/>
+          </w:tcPr>
+          <w:p>
+            <w:r>
+              <w:t>0.015</w:t>
+            </w:r>
+          </w:p>
+        </w:tc>
+      </w:tr>
+      <w:tr>
+        <w:tc>
+          <w:tcPr>
+            <w:tcW w:type="dxa" w:w="2160"/>
+          </w:tcPr>
+          <w:p>
+            <w:r>
+              <w:t>Aji</w:t>
+            </w:r>
+          </w:p>
+        </w:tc>
+        <w:tc>
+          <w:tcPr>
+            <w:tcW w:type="dxa" w:w="2160"/>
+          </w:tcPr>
+          <w:p>
+            <w:r>
+              <w:t>18</w:t>
+            </w:r>
+          </w:p>
+        </w:tc>
+        <w:tc>
+          <w:tcPr>
+            <w:tcW w:type="dxa" w:w="2160"/>
+          </w:tcPr>
+          <w:p>
+            <w:r>
+              <w:t>0.0</w:t>
+            </w:r>
+          </w:p>
+        </w:tc>
         <w:tc>
           <w:tcPr>
             <w:tcW w:type="dxa" w:w="2160"/>
@@ -26321,67 +26415,83 @@
             </w:r>
           </w:p>
         </w:tc>
-        <w:tc>
-          <w:tcPr>
-            <w:tcW w:type="dxa" w:w="2160"/>
-          </w:tcPr>
-          <w:p>
-            <w:r>
-              <w:t>nan</w:t>
-            </w:r>
-          </w:p>
-        </w:tc>
-      </w:tr>
-      <w:tr>
-        <w:tc>
-          <w:tcPr>
-            <w:tcW w:type="dxa" w:w="2160"/>
-          </w:tcPr>
-          <w:p>
-            <w:r>
-              <w:t>Frijoles</w:t>
-            </w:r>
-          </w:p>
-        </w:tc>
-        <w:tc>
-          <w:tcPr>
-            <w:tcW w:type="dxa" w:w="2160"/>
-          </w:tcPr>
-          <w:p>
-            <w:r>
-              <w:t>2000.0</w:t>
-            </w:r>
-          </w:p>
-        </w:tc>
-        <w:tc>
-          <w:tcPr>
-            <w:tcW w:type="dxa" w:w="2160"/>
-          </w:tcPr>
-          <w:p>
-            <w:r>
-              <w:t>30.0</w:t>
-            </w:r>
-          </w:p>
-        </w:tc>
-        <w:tc>
-          <w:tcPr>
-            <w:tcW w:type="dxa" w:w="2160"/>
-          </w:tcPr>
-          <w:p>
-            <w:r>
-              <w:t>0.015</w:t>
-            </w:r>
-          </w:p>
-        </w:tc>
-      </w:tr>
-      <w:tr>
-        <w:tc>
-          <w:tcPr>
-            <w:tcW w:type="dxa" w:w="2160"/>
-          </w:tcPr>
-          <w:p>
-            <w:r>
-              <w:t>Aji</w:t>
+      </w:tr>
+      <w:tr>
+        <w:tc>
+          <w:tcPr>
+            <w:tcW w:type="dxa" w:w="2160"/>
+          </w:tcPr>
+          <w:p>
+            <w:r>
+              <w:t>Platano</w:t>
+            </w:r>
+          </w:p>
+        </w:tc>
+        <w:tc>
+          <w:tcPr>
+            <w:tcW w:type="dxa" w:w="2160"/>
+          </w:tcPr>
+          <w:p>
+            <w:r>
+              <w:t>300.0</w:t>
+            </w:r>
+          </w:p>
+        </w:tc>
+        <w:tc>
+          <w:tcPr>
+            <w:tcW w:type="dxa" w:w="2160"/>
+          </w:tcPr>
+          <w:p/>
+        </w:tc>
+        <w:tc>
+          <w:tcPr>
+            <w:tcW w:type="dxa" w:w="2160"/>
+          </w:tcPr>
+          <w:p/>
+        </w:tc>
+      </w:tr>
+      <w:tr>
+        <w:tc>
+          <w:tcPr>
+            <w:tcW w:type="dxa" w:w="2160"/>
+          </w:tcPr>
+          <w:p>
+            <w:r>
+              <w:t>Yuca</w:t>
+            </w:r>
+          </w:p>
+        </w:tc>
+        <w:tc>
+          <w:tcPr>
+            <w:tcW w:type="dxa" w:w="2160"/>
+          </w:tcPr>
+          <w:p>
+            <w:r>
+              <w:t>200.0</w:t>
+            </w:r>
+          </w:p>
+        </w:tc>
+        <w:tc>
+          <w:tcPr>
+            <w:tcW w:type="dxa" w:w="2160"/>
+          </w:tcPr>
+          <w:p/>
+        </w:tc>
+        <w:tc>
+          <w:tcPr>
+            <w:tcW w:type="dxa" w:w="2160"/>
+          </w:tcPr>
+          <w:p/>
+        </w:tc>
+      </w:tr>
+      <w:tr>
+        <w:tc>
+          <w:tcPr>
+            <w:tcW w:type="dxa" w:w="2160"/>
+          </w:tcPr>
+          <w:p>
+            <w:r>
+              <w:t>Pepino</w:t>
             </w:r>
           </w:p>
         </w:tc>
@@ -26401,97 +26511,25 @@
           </w:tcPr>
           <w:p>
             <w:r>
-              <w:t>nan</w:t>
-            </w:r>
-          </w:p>
-        </w:tc>
-        <w:tc>
-          <w:tcPr>
-            <w:tcW w:type="dxa" w:w="2160"/>
-          </w:tcPr>
-          <w:p>
-            <w:r>
-              <w:t>nan</w:t>
-            </w:r>
-          </w:p>
-        </w:tc>
-      </w:tr>
-      <w:tr>
-        <w:tc>
-          <w:tcPr>
-            <w:tcW w:type="dxa" w:w="2160"/>
-          </w:tcPr>
-          <w:p>
-            <w:r>
-              <w:t>Platano</w:t>
-            </w:r>
-          </w:p>
-        </w:tc>
-        <w:tc>
-          <w:tcPr>
-            <w:tcW w:type="dxa" w:w="2160"/>
-          </w:tcPr>
-          <w:p>
-            <w:r>
-              <w:t>300.0</w:t>
-            </w:r>
-          </w:p>
-        </w:tc>
-        <w:tc>
-          <w:tcPr>
-            <w:tcW w:type="dxa" w:w="2160"/>
-          </w:tcPr>
-          <w:p/>
-        </w:tc>
-        <w:tc>
-          <w:tcPr>
-            <w:tcW w:type="dxa" w:w="2160"/>
-          </w:tcPr>
-          <w:p/>
-        </w:tc>
-      </w:tr>
-      <w:tr>
-        <w:tc>
-          <w:tcPr>
-            <w:tcW w:type="dxa" w:w="2160"/>
-          </w:tcPr>
-          <w:p>
-            <w:r>
-              <w:t>Yuca</w:t>
-            </w:r>
-          </w:p>
-        </w:tc>
-        <w:tc>
-          <w:tcPr>
-            <w:tcW w:type="dxa" w:w="2160"/>
-          </w:tcPr>
-          <w:p>
-            <w:r>
-              <w:t>200.0</w:t>
-            </w:r>
-          </w:p>
-        </w:tc>
-        <w:tc>
-          <w:tcPr>
-            <w:tcW w:type="dxa" w:w="2160"/>
-          </w:tcPr>
-          <w:p/>
-        </w:tc>
-        <w:tc>
-          <w:tcPr>
-            <w:tcW w:type="dxa" w:w="2160"/>
-          </w:tcPr>
-          <w:p/>
-        </w:tc>
-      </w:tr>
-      <w:tr>
-        <w:tc>
-          <w:tcPr>
-            <w:tcW w:type="dxa" w:w="2160"/>
-          </w:tcPr>
-          <w:p>
-            <w:r>
-              <w:t>Pepino</w:t>
+              <w:t>150.0</w:t>
+            </w:r>
+          </w:p>
+        </w:tc>
+        <w:tc>
+          <w:tcPr>
+            <w:tcW w:type="dxa" w:w="2160"/>
+          </w:tcPr>
+          <w:p/>
+        </w:tc>
+      </w:tr>
+      <w:tr>
+        <w:tc>
+          <w:tcPr>
+            <w:tcW w:type="dxa" w:w="2160"/>
+          </w:tcPr>
+          <w:p>
+            <w:r>
+              <w:t>Tomate</w:t>
             </w:r>
           </w:p>
         </w:tc>
@@ -26511,45 +26549,7 @@
           </w:tcPr>
           <w:p>
             <w:r>
-              <w:t>150.0</w:t>
-            </w:r>
-          </w:p>
-        </w:tc>
-        <w:tc>
-          <w:tcPr>
-            <w:tcW w:type="dxa" w:w="2160"/>
-          </w:tcPr>
-          <w:p/>
-        </w:tc>
-      </w:tr>
-      <w:tr>
-        <w:tc>
-          <w:tcPr>
-            <w:tcW w:type="dxa" w:w="2160"/>
-          </w:tcPr>
-          <w:p>
-            <w:r>
-              <w:t>Tomate</w:t>
-            </w:r>
-          </w:p>
-        </w:tc>
-        <w:tc>
-          <w:tcPr>
-            <w:tcW w:type="dxa" w:w="2160"/>
-          </w:tcPr>
-          <w:p>
-            <w:r>
-              <w:t>18</w:t>
-            </w:r>
-          </w:p>
-        </w:tc>
-        <w:tc>
-          <w:tcPr>
-            <w:tcW w:type="dxa" w:w="2160"/>
-          </w:tcPr>
-          <w:p>
-            <w:r>
-              <w:t>nan</w:t>
+              <w:t>0.0</w:t>
             </w:r>
           </w:p>
         </w:tc>
@@ -27646,7 +27646,7 @@
           </w:tcPr>
           <w:p>
             <w:r>
-              <w:t>nan</w:t>
+              <w:t>0.0</w:t>
             </w:r>
           </w:p>
         </w:tc>
@@ -28797,17 +28797,59 @@
           </w:tcPr>
           <w:p>
             <w:r>
+              <w:t>0.0</w:t>
+            </w:r>
+          </w:p>
+        </w:tc>
+        <w:tc>
+          <w:tcPr>
+            <w:tcW w:type="dxa" w:w="2160"/>
+          </w:tcPr>
+          <w:p>
+            <w:r>
+              <w:t>1000.0</w:t>
+            </w:r>
+          </w:p>
+        </w:tc>
+        <w:tc>
+          <w:tcPr>
+            <w:tcW w:type="dxa" w:w="2160"/>
+          </w:tcPr>
+          <w:p>
+            <w:r>
               <w:t>nan</w:t>
             </w:r>
           </w:p>
         </w:tc>
-        <w:tc>
-          <w:tcPr>
-            <w:tcW w:type="dxa" w:w="2160"/>
-          </w:tcPr>
-          <w:p>
-            <w:r>
-              <w:t>1000.0</w:t>
+      </w:tr>
+      <w:tr>
+        <w:tc>
+          <w:tcPr>
+            <w:tcW w:type="dxa" w:w="2160"/>
+          </w:tcPr>
+          <w:p>
+            <w:r>
+              <w:t>Frijoles</w:t>
+            </w:r>
+          </w:p>
+        </w:tc>
+        <w:tc>
+          <w:tcPr>
+            <w:tcW w:type="dxa" w:w="2160"/>
+          </w:tcPr>
+          <w:p>
+            <w:r>
+              <w:t>0.0</w:t>
+            </w:r>
+          </w:p>
+        </w:tc>
+        <w:tc>
+          <w:tcPr>
+            <w:tcW w:type="dxa" w:w="2160"/>
+          </w:tcPr>
+          <w:p>
+            <w:r>
+              <w:t>0.0</w:t>
             </w:r>
           </w:p>
         </w:tc>
@@ -28829,7 +28871,27 @@
           </w:tcPr>
           <w:p>
             <w:r>
-              <w:t>Frijoles</w:t>
+              <w:t>Aji</w:t>
+            </w:r>
+          </w:p>
+        </w:tc>
+        <w:tc>
+          <w:tcPr>
+            <w:tcW w:type="dxa" w:w="2160"/>
+          </w:tcPr>
+          <w:p>
+            <w:r>
+              <w:t>18</w:t>
+            </w:r>
+          </w:p>
+        </w:tc>
+        <w:tc>
+          <w:tcPr>
+            <w:tcW w:type="dxa" w:w="2160"/>
+          </w:tcPr>
+          <w:p>
+            <w:r>
+              <w:t>0.0</w:t>
             </w:r>
           </w:p>
         </w:tc>
@@ -28843,35 +28905,83 @@
             </w:r>
           </w:p>
         </w:tc>
-        <w:tc>
-          <w:tcPr>
-            <w:tcW w:type="dxa" w:w="2160"/>
-          </w:tcPr>
-          <w:p>
-            <w:r>
-              <w:t>nan</w:t>
-            </w:r>
-          </w:p>
-        </w:tc>
-        <w:tc>
-          <w:tcPr>
-            <w:tcW w:type="dxa" w:w="2160"/>
-          </w:tcPr>
-          <w:p>
-            <w:r>
-              <w:t>nan</w:t>
-            </w:r>
-          </w:p>
-        </w:tc>
-      </w:tr>
-      <w:tr>
-        <w:tc>
-          <w:tcPr>
-            <w:tcW w:type="dxa" w:w="2160"/>
-          </w:tcPr>
-          <w:p>
-            <w:r>
-              <w:t>Aji</w:t>
+      </w:tr>
+      <w:tr>
+        <w:tc>
+          <w:tcPr>
+            <w:tcW w:type="dxa" w:w="2160"/>
+          </w:tcPr>
+          <w:p>
+            <w:r>
+              <w:t>Platano</w:t>
+            </w:r>
+          </w:p>
+        </w:tc>
+        <w:tc>
+          <w:tcPr>
+            <w:tcW w:type="dxa" w:w="2160"/>
+          </w:tcPr>
+          <w:p>
+            <w:r>
+              <w:t>0.0</w:t>
+            </w:r>
+          </w:p>
+        </w:tc>
+        <w:tc>
+          <w:tcPr>
+            <w:tcW w:type="dxa" w:w="2160"/>
+          </w:tcPr>
+          <w:p/>
+        </w:tc>
+        <w:tc>
+          <w:tcPr>
+            <w:tcW w:type="dxa" w:w="2160"/>
+          </w:tcPr>
+          <w:p/>
+        </w:tc>
+      </w:tr>
+      <w:tr>
+        <w:tc>
+          <w:tcPr>
+            <w:tcW w:type="dxa" w:w="2160"/>
+          </w:tcPr>
+          <w:p>
+            <w:r>
+              <w:t>Yuca</w:t>
+            </w:r>
+          </w:p>
+        </w:tc>
+        <w:tc>
+          <w:tcPr>
+            <w:tcW w:type="dxa" w:w="2160"/>
+          </w:tcPr>
+          <w:p>
+            <w:r>
+              <w:t>0.0</w:t>
+            </w:r>
+          </w:p>
+        </w:tc>
+        <w:tc>
+          <w:tcPr>
+            <w:tcW w:type="dxa" w:w="2160"/>
+          </w:tcPr>
+          <w:p/>
+        </w:tc>
+        <w:tc>
+          <w:tcPr>
+            <w:tcW w:type="dxa" w:w="2160"/>
+          </w:tcPr>
+          <w:p/>
+        </w:tc>
+      </w:tr>
+      <w:tr>
+        <w:tc>
+          <w:tcPr>
+            <w:tcW w:type="dxa" w:w="2160"/>
+          </w:tcPr>
+          <w:p>
+            <w:r>
+              <w:t>Pepino</w:t>
             </w:r>
           </w:p>
         </w:tc>
@@ -28891,97 +29001,25 @@
           </w:tcPr>
           <w:p>
             <w:r>
-              <w:t>nan</w:t>
-            </w:r>
-          </w:p>
-        </w:tc>
-        <w:tc>
-          <w:tcPr>
-            <w:tcW w:type="dxa" w:w="2160"/>
-          </w:tcPr>
-          <w:p>
-            <w:r>
-              <w:t>nan</w:t>
-            </w:r>
-          </w:p>
-        </w:tc>
-      </w:tr>
-      <w:tr>
-        <w:tc>
-          <w:tcPr>
-            <w:tcW w:type="dxa" w:w="2160"/>
-          </w:tcPr>
-          <w:p>
-            <w:r>
-              <w:t>Platano</w:t>
-            </w:r>
-          </w:p>
-        </w:tc>
-        <w:tc>
-          <w:tcPr>
-            <w:tcW w:type="dxa" w:w="2160"/>
-          </w:tcPr>
-          <w:p>
-            <w:r>
-              <w:t>nan</w:t>
-            </w:r>
-          </w:p>
-        </w:tc>
-        <w:tc>
-          <w:tcPr>
-            <w:tcW w:type="dxa" w:w="2160"/>
-          </w:tcPr>
-          <w:p/>
-        </w:tc>
-        <w:tc>
-          <w:tcPr>
-            <w:tcW w:type="dxa" w:w="2160"/>
-          </w:tcPr>
-          <w:p/>
-        </w:tc>
-      </w:tr>
-      <w:tr>
-        <w:tc>
-          <w:tcPr>
-            <w:tcW w:type="dxa" w:w="2160"/>
-          </w:tcPr>
-          <w:p>
-            <w:r>
-              <w:t>Yuca</w:t>
-            </w:r>
-          </w:p>
-        </w:tc>
-        <w:tc>
-          <w:tcPr>
-            <w:tcW w:type="dxa" w:w="2160"/>
-          </w:tcPr>
-          <w:p>
-            <w:r>
-              <w:t>nan</w:t>
-            </w:r>
-          </w:p>
-        </w:tc>
-        <w:tc>
-          <w:tcPr>
-            <w:tcW w:type="dxa" w:w="2160"/>
-          </w:tcPr>
-          <w:p/>
-        </w:tc>
-        <w:tc>
-          <w:tcPr>
-            <w:tcW w:type="dxa" w:w="2160"/>
-          </w:tcPr>
-          <w:p/>
-        </w:tc>
-      </w:tr>
-      <w:tr>
-        <w:tc>
-          <w:tcPr>
-            <w:tcW w:type="dxa" w:w="2160"/>
-          </w:tcPr>
-          <w:p>
-            <w:r>
-              <w:t>Pepino</w:t>
+              <w:t>100.0</w:t>
+            </w:r>
+          </w:p>
+        </w:tc>
+        <w:tc>
+          <w:tcPr>
+            <w:tcW w:type="dxa" w:w="2160"/>
+          </w:tcPr>
+          <w:p/>
+        </w:tc>
+      </w:tr>
+      <w:tr>
+        <w:tc>
+          <w:tcPr>
+            <w:tcW w:type="dxa" w:w="2160"/>
+          </w:tcPr>
+          <w:p>
+            <w:r>
+              <w:t>Tomate</w:t>
             </w:r>
           </w:p>
         </w:tc>
@@ -29001,45 +29039,7 @@
           </w:tcPr>
           <w:p>
             <w:r>
-              <w:t>100.0</w:t>
-            </w:r>
-          </w:p>
-        </w:tc>
-        <w:tc>
-          <w:tcPr>
-            <w:tcW w:type="dxa" w:w="2160"/>
-          </w:tcPr>
-          <w:p/>
-        </w:tc>
-      </w:tr>
-      <w:tr>
-        <w:tc>
-          <w:tcPr>
-            <w:tcW w:type="dxa" w:w="2160"/>
-          </w:tcPr>
-          <w:p>
-            <w:r>
-              <w:t>Tomate</w:t>
-            </w:r>
-          </w:p>
-        </w:tc>
-        <w:tc>
-          <w:tcPr>
-            <w:tcW w:type="dxa" w:w="2160"/>
-          </w:tcPr>
-          <w:p>
-            <w:r>
-              <w:t>18</w:t>
-            </w:r>
-          </w:p>
-        </w:tc>
-        <w:tc>
-          <w:tcPr>
-            <w:tcW w:type="dxa" w:w="2160"/>
-          </w:tcPr>
-          <w:p>
-            <w:r>
-              <w:t>nan</w:t>
+              <w:t>0.0</w:t>
             </w:r>
           </w:p>
         </w:tc>
@@ -30042,7 +30042,7 @@
           </w:tcPr>
           <w:p>
             <w:r>
-              <w:t>nan</w:t>
+              <w:t>0.0</w:t>
             </w:r>
           </w:p>
         </w:tc>
@@ -31287,17 +31287,101 @@
           </w:tcPr>
           <w:p>
             <w:r>
+              <w:t>0.0</w:t>
+            </w:r>
+          </w:p>
+        </w:tc>
+        <w:tc>
+          <w:tcPr>
+            <w:tcW w:type="dxa" w:w="2160"/>
+          </w:tcPr>
+          <w:p>
+            <w:r>
+              <w:t>1200.0</w:t>
+            </w:r>
+          </w:p>
+        </w:tc>
+        <w:tc>
+          <w:tcPr>
+            <w:tcW w:type="dxa" w:w="2160"/>
+          </w:tcPr>
+          <w:p>
+            <w:r>
               <w:t>nan</w:t>
             </w:r>
           </w:p>
         </w:tc>
-        <w:tc>
-          <w:tcPr>
-            <w:tcW w:type="dxa" w:w="2160"/>
-          </w:tcPr>
-          <w:p>
-            <w:r>
-              <w:t>1200.0</w:t>
+      </w:tr>
+      <w:tr>
+        <w:tc>
+          <w:tcPr>
+            <w:tcW w:type="dxa" w:w="2160"/>
+          </w:tcPr>
+          <w:p>
+            <w:r>
+              <w:t>Frijoles</w:t>
+            </w:r>
+          </w:p>
+        </w:tc>
+        <w:tc>
+          <w:tcPr>
+            <w:tcW w:type="dxa" w:w="2160"/>
+          </w:tcPr>
+          <w:p>
+            <w:r>
+              <w:t>1900.0</w:t>
+            </w:r>
+          </w:p>
+        </w:tc>
+        <w:tc>
+          <w:tcPr>
+            <w:tcW w:type="dxa" w:w="2160"/>
+          </w:tcPr>
+          <w:p>
+            <w:r>
+              <w:t>5.0</w:t>
+            </w:r>
+          </w:p>
+        </w:tc>
+        <w:tc>
+          <w:tcPr>
+            <w:tcW w:type="dxa" w:w="2160"/>
+          </w:tcPr>
+          <w:p>
+            <w:r>
+              <w:t>0.0026</w:t>
+            </w:r>
+          </w:p>
+        </w:tc>
+      </w:tr>
+      <w:tr>
+        <w:tc>
+          <w:tcPr>
+            <w:tcW w:type="dxa" w:w="2160"/>
+          </w:tcPr>
+          <w:p>
+            <w:r>
+              <w:t>Aji</w:t>
+            </w:r>
+          </w:p>
+        </w:tc>
+        <w:tc>
+          <w:tcPr>
+            <w:tcW w:type="dxa" w:w="2160"/>
+          </w:tcPr>
+          <w:p>
+            <w:r>
+              <w:t>18</w:t>
+            </w:r>
+          </w:p>
+        </w:tc>
+        <w:tc>
+          <w:tcPr>
+            <w:tcW w:type="dxa" w:w="2160"/>
+          </w:tcPr>
+          <w:p>
+            <w:r>
+              <w:t>0.0</w:t>
             </w:r>
           </w:p>
         </w:tc>
@@ -31319,49 +31403,75 @@
           </w:tcPr>
           <w:p>
             <w:r>
-              <w:t>Frijoles</w:t>
-            </w:r>
-          </w:p>
-        </w:tc>
-        <w:tc>
-          <w:tcPr>
-            <w:tcW w:type="dxa" w:w="2160"/>
-          </w:tcPr>
-          <w:p>
-            <w:r>
-              <w:t>1900.0</w:t>
-            </w:r>
-          </w:p>
-        </w:tc>
-        <w:tc>
-          <w:tcPr>
-            <w:tcW w:type="dxa" w:w="2160"/>
-          </w:tcPr>
-          <w:p>
-            <w:r>
-              <w:t>5.0</w:t>
-            </w:r>
-          </w:p>
-        </w:tc>
-        <w:tc>
-          <w:tcPr>
-            <w:tcW w:type="dxa" w:w="2160"/>
-          </w:tcPr>
-          <w:p>
-            <w:r>
-              <w:t>0.0026</w:t>
-            </w:r>
-          </w:p>
-        </w:tc>
-      </w:tr>
-      <w:tr>
-        <w:tc>
-          <w:tcPr>
-            <w:tcW w:type="dxa" w:w="2160"/>
-          </w:tcPr>
-          <w:p>
-            <w:r>
-              <w:t>Aji</w:t>
+              <w:t>Platano</w:t>
+            </w:r>
+          </w:p>
+        </w:tc>
+        <w:tc>
+          <w:tcPr>
+            <w:tcW w:type="dxa" w:w="2160"/>
+          </w:tcPr>
+          <w:p>
+            <w:r>
+              <w:t>600.0</w:t>
+            </w:r>
+          </w:p>
+        </w:tc>
+        <w:tc>
+          <w:tcPr>
+            <w:tcW w:type="dxa" w:w="2160"/>
+          </w:tcPr>
+          <w:p/>
+        </w:tc>
+        <w:tc>
+          <w:tcPr>
+            <w:tcW w:type="dxa" w:w="2160"/>
+          </w:tcPr>
+          <w:p/>
+        </w:tc>
+      </w:tr>
+      <w:tr>
+        <w:tc>
+          <w:tcPr>
+            <w:tcW w:type="dxa" w:w="2160"/>
+          </w:tcPr>
+          <w:p>
+            <w:r>
+              <w:t>Yuca</w:t>
+            </w:r>
+          </w:p>
+        </w:tc>
+        <w:tc>
+          <w:tcPr>
+            <w:tcW w:type="dxa" w:w="2160"/>
+          </w:tcPr>
+          <w:p>
+            <w:r>
+              <w:t>200.0</w:t>
+            </w:r>
+          </w:p>
+        </w:tc>
+        <w:tc>
+          <w:tcPr>
+            <w:tcW w:type="dxa" w:w="2160"/>
+          </w:tcPr>
+          <w:p/>
+        </w:tc>
+        <w:tc>
+          <w:tcPr>
+            <w:tcW w:type="dxa" w:w="2160"/>
+          </w:tcPr>
+          <w:p/>
+        </w:tc>
+      </w:tr>
+      <w:tr>
+        <w:tc>
+          <w:tcPr>
+            <w:tcW w:type="dxa" w:w="2160"/>
+          </w:tcPr>
+          <w:p>
+            <w:r>
+              <w:t>Pepino</w:t>
             </w:r>
           </w:p>
         </w:tc>
@@ -31381,97 +31491,25 @@
           </w:tcPr>
           <w:p>
             <w:r>
-              <w:t>nan</w:t>
-            </w:r>
-          </w:p>
-        </w:tc>
-        <w:tc>
-          <w:tcPr>
-            <w:tcW w:type="dxa" w:w="2160"/>
-          </w:tcPr>
-          <w:p>
-            <w:r>
-              <w:t>nan</w:t>
-            </w:r>
-          </w:p>
-        </w:tc>
-      </w:tr>
-      <w:tr>
-        <w:tc>
-          <w:tcPr>
-            <w:tcW w:type="dxa" w:w="2160"/>
-          </w:tcPr>
-          <w:p>
-            <w:r>
-              <w:t>Platano</w:t>
-            </w:r>
-          </w:p>
-        </w:tc>
-        <w:tc>
-          <w:tcPr>
-            <w:tcW w:type="dxa" w:w="2160"/>
-          </w:tcPr>
-          <w:p>
-            <w:r>
-              <w:t>600.0</w:t>
-            </w:r>
-          </w:p>
-        </w:tc>
-        <w:tc>
-          <w:tcPr>
-            <w:tcW w:type="dxa" w:w="2160"/>
-          </w:tcPr>
-          <w:p/>
-        </w:tc>
-        <w:tc>
-          <w:tcPr>
-            <w:tcW w:type="dxa" w:w="2160"/>
-          </w:tcPr>
-          <w:p/>
-        </w:tc>
-      </w:tr>
-      <w:tr>
-        <w:tc>
-          <w:tcPr>
-            <w:tcW w:type="dxa" w:w="2160"/>
-          </w:tcPr>
-          <w:p>
-            <w:r>
-              <w:t>Yuca</w:t>
-            </w:r>
-          </w:p>
-        </w:tc>
-        <w:tc>
-          <w:tcPr>
-            <w:tcW w:type="dxa" w:w="2160"/>
-          </w:tcPr>
-          <w:p>
-            <w:r>
-              <w:t>200.0</w:t>
-            </w:r>
-          </w:p>
-        </w:tc>
-        <w:tc>
-          <w:tcPr>
-            <w:tcW w:type="dxa" w:w="2160"/>
-          </w:tcPr>
-          <w:p/>
-        </w:tc>
-        <w:tc>
-          <w:tcPr>
-            <w:tcW w:type="dxa" w:w="2160"/>
-          </w:tcPr>
-          <w:p/>
-        </w:tc>
-      </w:tr>
-      <w:tr>
-        <w:tc>
-          <w:tcPr>
-            <w:tcW w:type="dxa" w:w="2160"/>
-          </w:tcPr>
-          <w:p>
-            <w:r>
-              <w:t>Pepino</w:t>
+              <w:t>7.0</w:t>
+            </w:r>
+          </w:p>
+        </w:tc>
+        <w:tc>
+          <w:tcPr>
+            <w:tcW w:type="dxa" w:w="2160"/>
+          </w:tcPr>
+          <w:p/>
+        </w:tc>
+      </w:tr>
+      <w:tr>
+        <w:tc>
+          <w:tcPr>
+            <w:tcW w:type="dxa" w:w="2160"/>
+          </w:tcPr>
+          <w:p>
+            <w:r>
+              <w:t>Tomate</w:t>
             </w:r>
           </w:p>
         </w:tc>
@@ -31491,45 +31529,7 @@
           </w:tcPr>
           <w:p>
             <w:r>
-              <w:t>7.0</w:t>
-            </w:r>
-          </w:p>
-        </w:tc>
-        <w:tc>
-          <w:tcPr>
-            <w:tcW w:type="dxa" w:w="2160"/>
-          </w:tcPr>
-          <w:p/>
-        </w:tc>
-      </w:tr>
-      <w:tr>
-        <w:tc>
-          <w:tcPr>
-            <w:tcW w:type="dxa" w:w="2160"/>
-          </w:tcPr>
-          <w:p>
-            <w:r>
-              <w:t>Tomate</w:t>
-            </w:r>
-          </w:p>
-        </w:tc>
-        <w:tc>
-          <w:tcPr>
-            <w:tcW w:type="dxa" w:w="2160"/>
-          </w:tcPr>
-          <w:p>
-            <w:r>
-              <w:t>18</w:t>
-            </w:r>
-          </w:p>
-        </w:tc>
-        <w:tc>
-          <w:tcPr>
-            <w:tcW w:type="dxa" w:w="2160"/>
-          </w:tcPr>
-          <w:p>
-            <w:r>
-              <w:t>nan</w:t>
+              <w:t>0.0</w:t>
             </w:r>
           </w:p>
         </w:tc>
@@ -33819,10 +33819,62 @@
           </w:tcPr>
           <w:p>
             <w:r>
+              <w:t>0.0</w:t>
+            </w:r>
+          </w:p>
+        </w:tc>
+        <w:tc>
+          <w:tcPr>
+            <w:tcW w:type="dxa" w:w="2160"/>
+          </w:tcPr>
+          <w:p>
+            <w:r>
+              <w:t>0.0</w:t>
+            </w:r>
+          </w:p>
+        </w:tc>
+        <w:tc>
+          <w:tcPr>
+            <w:tcW w:type="dxa" w:w="2160"/>
+          </w:tcPr>
+          <w:p>
+            <w:r>
               <w:t>nan</w:t>
             </w:r>
           </w:p>
         </w:tc>
+      </w:tr>
+      <w:tr>
+        <w:tc>
+          <w:tcPr>
+            <w:tcW w:type="dxa" w:w="2160"/>
+          </w:tcPr>
+          <w:p>
+            <w:r>
+              <w:t>Aji</w:t>
+            </w:r>
+          </w:p>
+        </w:tc>
+        <w:tc>
+          <w:tcPr>
+            <w:tcW w:type="dxa" w:w="2160"/>
+          </w:tcPr>
+          <w:p>
+            <w:r>
+              <w:t>18</w:t>
+            </w:r>
+          </w:p>
+        </w:tc>
+        <w:tc>
+          <w:tcPr>
+            <w:tcW w:type="dxa" w:w="2160"/>
+          </w:tcPr>
+          <w:p>
+            <w:r>
+              <w:t>0.0</w:t>
+            </w:r>
+          </w:p>
+        </w:tc>
         <w:tc>
           <w:tcPr>
             <w:tcW w:type="dxa" w:w="2160"/>
@@ -33833,25 +33885,83 @@
             </w:r>
           </w:p>
         </w:tc>
-        <w:tc>
-          <w:tcPr>
-            <w:tcW w:type="dxa" w:w="2160"/>
-          </w:tcPr>
-          <w:p>
-            <w:r>
-              <w:t>nan</w:t>
-            </w:r>
-          </w:p>
-        </w:tc>
-      </w:tr>
-      <w:tr>
-        <w:tc>
-          <w:tcPr>
-            <w:tcW w:type="dxa" w:w="2160"/>
-          </w:tcPr>
-          <w:p>
-            <w:r>
-              <w:t>Aji</w:t>
+      </w:tr>
+      <w:tr>
+        <w:tc>
+          <w:tcPr>
+            <w:tcW w:type="dxa" w:w="2160"/>
+          </w:tcPr>
+          <w:p>
+            <w:r>
+              <w:t>Platano</w:t>
+            </w:r>
+          </w:p>
+        </w:tc>
+        <w:tc>
+          <w:tcPr>
+            <w:tcW w:type="dxa" w:w="2160"/>
+          </w:tcPr>
+          <w:p>
+            <w:r>
+              <w:t>100.0</w:t>
+            </w:r>
+          </w:p>
+        </w:tc>
+        <w:tc>
+          <w:tcPr>
+            <w:tcW w:type="dxa" w:w="2160"/>
+          </w:tcPr>
+          <w:p/>
+        </w:tc>
+        <w:tc>
+          <w:tcPr>
+            <w:tcW w:type="dxa" w:w="2160"/>
+          </w:tcPr>
+          <w:p/>
+        </w:tc>
+      </w:tr>
+      <w:tr>
+        <w:tc>
+          <w:tcPr>
+            <w:tcW w:type="dxa" w:w="2160"/>
+          </w:tcPr>
+          <w:p>
+            <w:r>
+              <w:t>Yuca</w:t>
+            </w:r>
+          </w:p>
+        </w:tc>
+        <w:tc>
+          <w:tcPr>
+            <w:tcW w:type="dxa" w:w="2160"/>
+          </w:tcPr>
+          <w:p>
+            <w:r>
+              <w:t>400.0</w:t>
+            </w:r>
+          </w:p>
+        </w:tc>
+        <w:tc>
+          <w:tcPr>
+            <w:tcW w:type="dxa" w:w="2160"/>
+          </w:tcPr>
+          <w:p/>
+        </w:tc>
+        <w:tc>
+          <w:tcPr>
+            <w:tcW w:type="dxa" w:w="2160"/>
+          </w:tcPr>
+          <w:p/>
+        </w:tc>
+      </w:tr>
+      <w:tr>
+        <w:tc>
+          <w:tcPr>
+            <w:tcW w:type="dxa" w:w="2160"/>
+          </w:tcPr>
+          <w:p>
+            <w:r>
+              <w:t>Pepino</w:t>
             </w:r>
           </w:p>
         </w:tc>
@@ -33871,97 +33981,25 @@
           </w:tcPr>
           <w:p>
             <w:r>
-              <w:t>nan</w:t>
-            </w:r>
-          </w:p>
-        </w:tc>
-        <w:tc>
-          <w:tcPr>
-            <w:tcW w:type="dxa" w:w="2160"/>
-          </w:tcPr>
-          <w:p>
-            <w:r>
-              <w:t>nan</w:t>
-            </w:r>
-          </w:p>
-        </w:tc>
-      </w:tr>
-      <w:tr>
-        <w:tc>
-          <w:tcPr>
-            <w:tcW w:type="dxa" w:w="2160"/>
-          </w:tcPr>
-          <w:p>
-            <w:r>
-              <w:t>Platano</w:t>
-            </w:r>
-          </w:p>
-        </w:tc>
-        <w:tc>
-          <w:tcPr>
-            <w:tcW w:type="dxa" w:w="2160"/>
-          </w:tcPr>
-          <w:p>
-            <w:r>
-              <w:t>100.0</w:t>
-            </w:r>
-          </w:p>
-        </w:tc>
-        <w:tc>
-          <w:tcPr>
-            <w:tcW w:type="dxa" w:w="2160"/>
-          </w:tcPr>
-          <w:p/>
-        </w:tc>
-        <w:tc>
-          <w:tcPr>
-            <w:tcW w:type="dxa" w:w="2160"/>
-          </w:tcPr>
-          <w:p/>
-        </w:tc>
-      </w:tr>
-      <w:tr>
-        <w:tc>
-          <w:tcPr>
-            <w:tcW w:type="dxa" w:w="2160"/>
-          </w:tcPr>
-          <w:p>
-            <w:r>
-              <w:t>Yuca</w:t>
-            </w:r>
-          </w:p>
-        </w:tc>
-        <w:tc>
-          <w:tcPr>
-            <w:tcW w:type="dxa" w:w="2160"/>
-          </w:tcPr>
-          <w:p>
-            <w:r>
-              <w:t>400.0</w:t>
-            </w:r>
-          </w:p>
-        </w:tc>
-        <w:tc>
-          <w:tcPr>
-            <w:tcW w:type="dxa" w:w="2160"/>
-          </w:tcPr>
-          <w:p/>
-        </w:tc>
-        <w:tc>
-          <w:tcPr>
-            <w:tcW w:type="dxa" w:w="2160"/>
-          </w:tcPr>
-          <w:p/>
-        </w:tc>
-      </w:tr>
-      <w:tr>
-        <w:tc>
-          <w:tcPr>
-            <w:tcW w:type="dxa" w:w="2160"/>
-          </w:tcPr>
-          <w:p>
-            <w:r>
-              <w:t>Pepino</w:t>
+              <w:t>0.0</w:t>
+            </w:r>
+          </w:p>
+        </w:tc>
+        <w:tc>
+          <w:tcPr>
+            <w:tcW w:type="dxa" w:w="2160"/>
+          </w:tcPr>
+          <w:p/>
+        </w:tc>
+      </w:tr>
+      <w:tr>
+        <w:tc>
+          <w:tcPr>
+            <w:tcW w:type="dxa" w:w="2160"/>
+          </w:tcPr>
+          <w:p>
+            <w:r>
+              <w:t>Tomate</w:t>
             </w:r>
           </w:p>
         </w:tc>
@@ -33981,45 +34019,7 @@
           </w:tcPr>
           <w:p>
             <w:r>
-              <w:t>nan</w:t>
-            </w:r>
-          </w:p>
-        </w:tc>
-        <w:tc>
-          <w:tcPr>
-            <w:tcW w:type="dxa" w:w="2160"/>
-          </w:tcPr>
-          <w:p/>
-        </w:tc>
-      </w:tr>
-      <w:tr>
-        <w:tc>
-          <w:tcPr>
-            <w:tcW w:type="dxa" w:w="2160"/>
-          </w:tcPr>
-          <w:p>
-            <w:r>
-              <w:t>Tomate</w:t>
-            </w:r>
-          </w:p>
-        </w:tc>
-        <w:tc>
-          <w:tcPr>
-            <w:tcW w:type="dxa" w:w="2160"/>
-          </w:tcPr>
-          <w:p>
-            <w:r>
-              <w:t>18</w:t>
-            </w:r>
-          </w:p>
-        </w:tc>
-        <w:tc>
-          <w:tcPr>
-            <w:tcW w:type="dxa" w:w="2160"/>
-          </w:tcPr>
-          <w:p>
-            <w:r>
-              <w:t>nan</w:t>
+              <w:t>0.0</w:t>
             </w:r>
           </w:p>
         </w:tc>
@@ -35074,20 +35074,20 @@
           </w:tcPr>
           <w:p>
             <w:r>
+              <w:t>0.0</w:t>
+            </w:r>
+          </w:p>
+        </w:tc>
+        <w:tc>
+          <w:tcPr>
+            <w:tcW w:type="dxa" w:w="2160"/>
+          </w:tcPr>
+          <w:p>
+            <w:r>
               <w:t>nan</w:t>
             </w:r>
           </w:p>
         </w:tc>
-        <w:tc>
-          <w:tcPr>
-            <w:tcW w:type="dxa" w:w="2160"/>
-          </w:tcPr>
-          <w:p>
-            <w:r>
-              <w:t>nan</w:t>
-            </w:r>
-          </w:p>
-        </w:tc>
       </w:tr>
       <w:tr>
         <w:tc>
@@ -35116,7 +35116,7 @@
           </w:tcPr>
           <w:p>
             <w:r>
-              <w:t>nan</w:t>
+              <w:t>0.0</w:t>
             </w:r>
           </w:p>
         </w:tc>

</xml_diff>